<commit_message>
Prototipo 2 y entrevista
</commit_message>
<xml_diff>
--- a/Primera Entrega.docx
+++ b/Primera Entrega.docx
@@ -334,6 +334,7 @@
           <w:id w:val="-1646193895"/>
           <w:citation/>
         </w:sdtPr>
+        <w:sdtEndPr/>
         <w:sdtContent>
           <w:r>
             <w:rPr>
@@ -419,39 +420,7 @@
           <w:sz w:val="24"/>
           <w:szCs w:val="24"/>
         </w:rPr>
-        <w:t xml:space="preserve">Los </w:t>
-      </w:r>
-      <w:r>
-        <w:rPr>
-          <w:rFonts w:ascii="Times New Roman" w:hAnsi="Times New Roman" w:cs="Times New Roman"/>
-          <w:sz w:val="24"/>
-          <w:szCs w:val="24"/>
-        </w:rPr>
-        <w:t>sistemas de recomendación</w:t>
-      </w:r>
-      <w:r>
-        <w:rPr>
-          <w:rFonts w:ascii="Times New Roman" w:hAnsi="Times New Roman" w:cs="Times New Roman"/>
-          <w:sz w:val="24"/>
-          <w:szCs w:val="24"/>
-        </w:rPr>
-        <w:t xml:space="preserve"> colaborativo</w:t>
-      </w:r>
-      <w:r>
-        <w:rPr>
-          <w:rFonts w:ascii="Times New Roman" w:hAnsi="Times New Roman" w:cs="Times New Roman"/>
-          <w:sz w:val="24"/>
-          <w:szCs w:val="24"/>
-        </w:rPr>
-        <w:t>s</w:t>
-      </w:r>
-      <w:r>
-        <w:rPr>
-          <w:rFonts w:ascii="Times New Roman" w:hAnsi="Times New Roman" w:cs="Times New Roman"/>
-          <w:sz w:val="24"/>
-          <w:szCs w:val="24"/>
-        </w:rPr>
-        <w:t xml:space="preserve"> se basan en recopilar y analizar una gran cantidad de información sobre los comportamientos, actividades o preferencias de los usuarios y predecir lo que les gustará a los usuarios en función de su similitud con otros usuarios. Una ventaja clave del enfoque de filtrado colaborativo es que no se basa en contenido analizable por máquina y, por lo tanto, es capaz de recomendar con precisión elementos complejos como películas sin requerir una "comprensión" del elemento en sí. Se han utilizado muchos algoritmos para medir la similitud del usuario o la similitud de elementos en los sistemas de recomendación. Por ejemplo, el enfoque de k vecino más cercano (k-NN) y la correlación de Pearson.</w:t>
+        <w:t>Los sistemas de recomendación colaborativos se basan en recopilar y analizar una gran cantidad de información sobre los comportamientos, actividades o preferencias de los usuarios y predecir lo que les gustará a los usuarios en función de su similitud con otros usuarios. Una ventaja clave del enfoque de filtrado colaborativo es que no se basa en contenido analizable por máquina y, por lo tanto, es capaz de recomendar con precisión elementos complejos como películas sin requerir una "comprensión" del elemento en sí. Se han utilizado muchos algoritmos para medir la similitud del usuario o la similitud de elementos en los sistemas de recomendación. Por ejemplo, el enfoque de k vecino más cercano (k-NN) y la correlación de Pearson.</w:t>
       </w:r>
       <w:sdt>
         <w:sdtPr>
@@ -463,6 +432,7 @@
           <w:id w:val="-859510441"/>
           <w:citation/>
         </w:sdtPr>
+        <w:sdtEndPr/>
         <w:sdtContent>
           <w:r>
             <w:rPr>
@@ -566,6 +536,7 @@
           <w:id w:val="-778567902"/>
           <w:citation/>
         </w:sdtPr>
+        <w:sdtEndPr/>
         <w:sdtContent>
           <w:r>
             <w:rPr>
@@ -660,6 +631,7 @@
           <w:id w:val="1699345050"/>
           <w:citation/>
         </w:sdtPr>
+        <w:sdtEndPr/>
         <w:sdtContent>
           <w:r>
             <w:rPr>
@@ -788,23 +760,7 @@
           <w:sz w:val="24"/>
           <w:szCs w:val="24"/>
         </w:rPr>
-        <w:t xml:space="preserve">ambién llamado algoritmo de caminos </w:t>
-      </w:r>
-      <w:r>
-        <w:rPr>
-          <w:rFonts w:ascii="Times New Roman" w:hAnsi="Times New Roman" w:cs="Times New Roman"/>
-          <w:sz w:val="24"/>
-          <w:szCs w:val="24"/>
-        </w:rPr>
-        <w:t>mínimos</w:t>
-      </w:r>
-      <w:r>
-        <w:rPr>
-          <w:rFonts w:ascii="Times New Roman" w:hAnsi="Times New Roman" w:cs="Times New Roman"/>
-          <w:sz w:val="24"/>
-          <w:szCs w:val="24"/>
-        </w:rPr>
-        <w:t xml:space="preserve"> es un algoritmo para la determinación del camino más corto dado un vértice origen al resto de vértices en un grafo con pesos en cada arista. Su nombre se refiere a </w:t>
+        <w:t xml:space="preserve">ambién llamado algoritmo de caminos mínimos es un algoritmo para la determinación del camino más corto dado un vértice origen al resto de vértices en un grafo con pesos en cada arista. Su nombre se refiere a </w:t>
       </w:r>
       <w:proofErr w:type="spellStart"/>
       <w:r>
@@ -834,6 +790,7 @@
           <w:id w:val="1927918625"/>
           <w:citation/>
         </w:sdtPr>
+        <w:sdtEndPr/>
         <w:sdtContent>
           <w:r>
             <w:rPr>
@@ -942,6 +899,7 @@
           <w:id w:val="589197694"/>
           <w:citation/>
         </w:sdtPr>
+        <w:sdtEndPr/>
         <w:sdtContent>
           <w:r>
             <w:rPr>
@@ -1016,6 +974,7 @@
           <w:id w:val="-127239879"/>
           <w:citation/>
         </w:sdtPr>
+        <w:sdtEndPr/>
         <w:sdtContent>
           <w:r>
             <w:rPr>
@@ -1071,18 +1030,87 @@
           <w:sz w:val="24"/>
           <w:szCs w:val="24"/>
           <w:u w:val="single"/>
-          <w:lang w:val="en-US"/>
-        </w:rPr>
-      </w:pPr>
-      <w:r>
-        <w:rPr>
-          <w:rFonts w:ascii="Times New Roman" w:hAnsi="Times New Roman" w:cs="Times New Roman"/>
-          <w:sz w:val="24"/>
-          <w:szCs w:val="24"/>
-          <w:u w:val="single"/>
-          <w:lang w:val="en-US"/>
-        </w:rPr>
-        <w:t xml:space="preserve">Greedy Best First Search </w:t>
+        </w:rPr>
+      </w:pPr>
+      <w:proofErr w:type="spellStart"/>
+      <w:r>
+        <w:rPr>
+          <w:rFonts w:ascii="Times New Roman" w:hAnsi="Times New Roman" w:cs="Times New Roman"/>
+          <w:sz w:val="24"/>
+          <w:szCs w:val="24"/>
+          <w:u w:val="single"/>
+        </w:rPr>
+        <w:t>Greedy</w:t>
+      </w:r>
+      <w:proofErr w:type="spellEnd"/>
+      <w:r>
+        <w:rPr>
+          <w:rFonts w:ascii="Times New Roman" w:hAnsi="Times New Roman" w:cs="Times New Roman"/>
+          <w:sz w:val="24"/>
+          <w:szCs w:val="24"/>
+          <w:u w:val="single"/>
+        </w:rPr>
+        <w:t xml:space="preserve"> </w:t>
+      </w:r>
+      <w:proofErr w:type="spellStart"/>
+      <w:r>
+        <w:rPr>
+          <w:rFonts w:ascii="Times New Roman" w:hAnsi="Times New Roman" w:cs="Times New Roman"/>
+          <w:sz w:val="24"/>
+          <w:szCs w:val="24"/>
+          <w:u w:val="single"/>
+        </w:rPr>
+        <w:t>Best</w:t>
+      </w:r>
+      <w:proofErr w:type="spellEnd"/>
+      <w:r>
+        <w:rPr>
+          <w:rFonts w:ascii="Times New Roman" w:hAnsi="Times New Roman" w:cs="Times New Roman"/>
+          <w:sz w:val="24"/>
+          <w:szCs w:val="24"/>
+          <w:u w:val="single"/>
+        </w:rPr>
+        <w:t xml:space="preserve"> </w:t>
+      </w:r>
+      <w:proofErr w:type="spellStart"/>
+      <w:r>
+        <w:rPr>
+          <w:rFonts w:ascii="Times New Roman" w:hAnsi="Times New Roman" w:cs="Times New Roman"/>
+          <w:sz w:val="24"/>
+          <w:szCs w:val="24"/>
+          <w:u w:val="single"/>
+        </w:rPr>
+        <w:t>First</w:t>
+      </w:r>
+      <w:proofErr w:type="spellEnd"/>
+      <w:r>
+        <w:rPr>
+          <w:rFonts w:ascii="Times New Roman" w:hAnsi="Times New Roman" w:cs="Times New Roman"/>
+          <w:sz w:val="24"/>
+          <w:szCs w:val="24"/>
+          <w:u w:val="single"/>
+        </w:rPr>
+        <w:t xml:space="preserve"> </w:t>
+      </w:r>
+      <w:proofErr w:type="spellStart"/>
+      <w:r>
+        <w:rPr>
+          <w:rFonts w:ascii="Times New Roman" w:hAnsi="Times New Roman" w:cs="Times New Roman"/>
+          <w:sz w:val="24"/>
+          <w:szCs w:val="24"/>
+          <w:u w:val="single"/>
+        </w:rPr>
+        <w:t>Search</w:t>
+      </w:r>
+      <w:proofErr w:type="spellEnd"/>
+      <w:r>
+        <w:rPr>
+          <w:rFonts w:ascii="Times New Roman" w:hAnsi="Times New Roman" w:cs="Times New Roman"/>
+          <w:sz w:val="24"/>
+          <w:szCs w:val="24"/>
+          <w:u w:val="single"/>
+        </w:rPr>
+        <w:t xml:space="preserve"> </w:t>
       </w:r>
     </w:p>
     <w:p>
@@ -1137,23 +1165,7 @@
           <w:sz w:val="24"/>
           <w:szCs w:val="24"/>
         </w:rPr>
-        <w:t xml:space="preserve"> funciona de manera similar</w:t>
-      </w:r>
-      <w:r>
-        <w:rPr>
-          <w:rFonts w:ascii="Times New Roman" w:hAnsi="Times New Roman" w:cs="Times New Roman"/>
-          <w:sz w:val="24"/>
-          <w:szCs w:val="24"/>
-        </w:rPr>
-        <w:t xml:space="preserve"> al Dijkstra</w:t>
-      </w:r>
-      <w:r>
-        <w:rPr>
-          <w:rFonts w:ascii="Times New Roman" w:hAnsi="Times New Roman" w:cs="Times New Roman"/>
-          <w:sz w:val="24"/>
-          <w:szCs w:val="24"/>
-        </w:rPr>
-        <w:t xml:space="preserve">, excepto que tiene una estimación (llamada heurística) de qué tan lejos del objetivo está cualquier vértice. En lugar de seleccionar el vértice más cercano al punto de partida, selecciona el vértice más cercano a la meta. No se garantiza que </w:t>
+        <w:t xml:space="preserve"> funciona de manera similar al Dijkstra, excepto que tiene una estimación (llamada heurística) de qué tan lejos del objetivo está cualquier vértice. En lugar de seleccionar el vértice más cercano al punto de partida, selecciona el vértice más cercano a la meta. No se garantiza que </w:t>
       </w:r>
       <w:proofErr w:type="spellStart"/>
       <w:r>
@@ -1189,71 +1201,7 @@
           <w:sz w:val="24"/>
           <w:szCs w:val="24"/>
         </w:rPr>
-        <w:t xml:space="preserve"> encuentre el camino más corto.</w:t>
-      </w:r>
-      <w:r>
-        <w:rPr>
-          <w:rFonts w:ascii="Times New Roman" w:hAnsi="Times New Roman" w:cs="Times New Roman"/>
-          <w:sz w:val="24"/>
-          <w:szCs w:val="24"/>
-        </w:rPr>
-        <w:t xml:space="preserve"> </w:t>
-      </w:r>
-      <w:r>
-        <w:rPr>
-          <w:rFonts w:ascii="Times New Roman" w:hAnsi="Times New Roman" w:cs="Times New Roman"/>
-          <w:sz w:val="24"/>
-          <w:szCs w:val="24"/>
-        </w:rPr>
-        <w:t>Sin embargo, se ejecuta mucho más rápido que el algoritmo de Dijkstra porque utiliza la función heurística para guiar su camino hacia la meta muy rápidamente.</w:t>
-      </w:r>
-      <w:r>
-        <w:rPr>
-          <w:rFonts w:ascii="Times New Roman" w:hAnsi="Times New Roman" w:cs="Times New Roman"/>
-          <w:sz w:val="24"/>
-          <w:szCs w:val="24"/>
-        </w:rPr>
-        <w:t xml:space="preserve"> Finalmente es necesario mencionar que a pesar de todo esto el algoritmo</w:t>
-      </w:r>
-      <w:r>
-        <w:rPr>
-          <w:rFonts w:ascii="Times New Roman" w:hAnsi="Times New Roman" w:cs="Times New Roman"/>
-          <w:sz w:val="24"/>
-          <w:szCs w:val="24"/>
-        </w:rPr>
-        <w:t xml:space="preserve"> no produce rutas óptimas en general, ya que todo lo que utiliza es la</w:t>
-      </w:r>
-      <w:r>
-        <w:rPr>
-          <w:rFonts w:ascii="Times New Roman" w:hAnsi="Times New Roman" w:cs="Times New Roman"/>
-          <w:sz w:val="24"/>
-          <w:szCs w:val="24"/>
-        </w:rPr>
-        <w:t xml:space="preserve"> </w:t>
-      </w:r>
-      <w:r>
-        <w:rPr>
-          <w:rFonts w:ascii="Times New Roman" w:hAnsi="Times New Roman" w:cs="Times New Roman"/>
-          <w:sz w:val="24"/>
-          <w:szCs w:val="24"/>
-        </w:rPr>
-        <w:t>heurístic</w:t>
-      </w:r>
-      <w:r>
-        <w:rPr>
-          <w:rFonts w:ascii="Times New Roman" w:hAnsi="Times New Roman" w:cs="Times New Roman"/>
-          <w:sz w:val="24"/>
-          <w:szCs w:val="24"/>
-        </w:rPr>
-        <w:t>a</w:t>
-      </w:r>
-      <w:r>
-        <w:rPr>
-          <w:rFonts w:ascii="Times New Roman" w:hAnsi="Times New Roman" w:cs="Times New Roman"/>
-          <w:sz w:val="24"/>
-          <w:szCs w:val="24"/>
-        </w:rPr>
-        <w:t>, por lo que no se utiliza ninguna información de los costes reales.</w:t>
+        <w:t xml:space="preserve"> encuentre el camino más corto. Sin embargo, se ejecuta mucho más rápido que el algoritmo de Dijkstra porque utiliza la función heurística para guiar su camino hacia la meta muy rápidamente. Finalmente es necesario mencionar que a pesar de todo esto el algoritmo no produce rutas óptimas en general, ya que todo lo que utiliza es la heurística, por lo que no se utiliza ninguna información de los costes reales.</w:t>
       </w:r>
       <w:sdt>
         <w:sdtPr>
@@ -1265,6 +1213,7 @@
           <w:id w:val="251939263"/>
           <w:citation/>
         </w:sdtPr>
+        <w:sdtEndPr/>
         <w:sdtContent>
           <w:r>
             <w:rPr>
@@ -1320,16 +1269,14 @@
           <w:sz w:val="24"/>
           <w:szCs w:val="24"/>
           <w:u w:val="single"/>
-          <w:lang w:val="en-US"/>
-        </w:rPr>
-      </w:pPr>
-      <w:r>
-        <w:rPr>
-          <w:rFonts w:ascii="Times New Roman" w:hAnsi="Times New Roman" w:cs="Times New Roman"/>
-          <w:sz w:val="24"/>
-          <w:szCs w:val="24"/>
-          <w:u w:val="single"/>
-          <w:lang w:val="en-US"/>
+        </w:rPr>
+      </w:pPr>
+      <w:r>
+        <w:rPr>
+          <w:rFonts w:ascii="Times New Roman" w:hAnsi="Times New Roman" w:cs="Times New Roman"/>
+          <w:sz w:val="24"/>
+          <w:szCs w:val="24"/>
+          <w:u w:val="single"/>
         </w:rPr>
         <w:t xml:space="preserve">A* </w:t>
       </w:r>
@@ -1361,6 +1308,7 @@
           <w:id w:val="-1785720326"/>
           <w:citation/>
         </w:sdtPr>
+        <w:sdtEndPr/>
         <w:sdtContent>
           <w:r>
             <w:rPr>
@@ -1423,95 +1371,7 @@
           <w:sz w:val="24"/>
           <w:szCs w:val="24"/>
         </w:rPr>
-        <w:t xml:space="preserve">El </w:t>
-      </w:r>
-      <w:r>
-        <w:rPr>
-          <w:rFonts w:ascii="Times New Roman" w:hAnsi="Times New Roman" w:cs="Times New Roman"/>
-          <w:sz w:val="24"/>
-          <w:szCs w:val="24"/>
-        </w:rPr>
-        <w:t xml:space="preserve">algoritmo </w:t>
-      </w:r>
-      <w:r>
-        <w:rPr>
-          <w:rFonts w:ascii="Times New Roman" w:hAnsi="Times New Roman" w:cs="Times New Roman"/>
-          <w:sz w:val="24"/>
-          <w:szCs w:val="24"/>
-        </w:rPr>
-        <w:t xml:space="preserve">A* tiene </w:t>
-      </w:r>
-      <w:r>
-        <w:rPr>
-          <w:rFonts w:ascii="Times New Roman" w:hAnsi="Times New Roman" w:cs="Times New Roman"/>
-          <w:sz w:val="24"/>
-          <w:szCs w:val="24"/>
-        </w:rPr>
-        <w:t>en cuenta tanto la</w:t>
-      </w:r>
-      <w:r>
-        <w:rPr>
-          <w:rFonts w:ascii="Times New Roman" w:hAnsi="Times New Roman" w:cs="Times New Roman"/>
-          <w:sz w:val="24"/>
-          <w:szCs w:val="24"/>
-        </w:rPr>
-        <w:t xml:space="preserve"> </w:t>
-      </w:r>
-      <w:r>
-        <w:rPr>
-          <w:rFonts w:ascii="Times New Roman" w:hAnsi="Times New Roman" w:cs="Times New Roman"/>
-          <w:sz w:val="24"/>
-          <w:szCs w:val="24"/>
-        </w:rPr>
-        <w:t>distancia real desde la fuente a un nodo, y la distancia estimada desde el nodo hasta</w:t>
-      </w:r>
-      <w:r>
-        <w:rPr>
-          <w:rFonts w:ascii="Times New Roman" w:hAnsi="Times New Roman" w:cs="Times New Roman"/>
-          <w:sz w:val="24"/>
-          <w:szCs w:val="24"/>
-        </w:rPr>
-        <w:t xml:space="preserve"> </w:t>
-      </w:r>
-      <w:r>
-        <w:rPr>
-          <w:rFonts w:ascii="Times New Roman" w:hAnsi="Times New Roman" w:cs="Times New Roman"/>
-          <w:sz w:val="24"/>
-          <w:szCs w:val="24"/>
-        </w:rPr>
-        <w:t xml:space="preserve">la meta. </w:t>
-      </w:r>
-      <w:r>
-        <w:rPr>
-          <w:rFonts w:ascii="Times New Roman" w:hAnsi="Times New Roman" w:cs="Times New Roman"/>
-          <w:sz w:val="24"/>
-          <w:szCs w:val="24"/>
-        </w:rPr>
-        <w:t xml:space="preserve"> A </w:t>
-      </w:r>
-      <w:r>
-        <w:rPr>
-          <w:rFonts w:ascii="Times New Roman" w:hAnsi="Times New Roman" w:cs="Times New Roman"/>
-          <w:sz w:val="24"/>
-          <w:szCs w:val="24"/>
-        </w:rPr>
-        <w:t>diferencia del algoritmo de Dijkstra, que funciona para pesos positivos, incluido el cero,</w:t>
-      </w:r>
-      <w:r>
-        <w:rPr>
-          <w:rFonts w:ascii="Times New Roman" w:hAnsi="Times New Roman" w:cs="Times New Roman"/>
-          <w:sz w:val="24"/>
-          <w:szCs w:val="24"/>
-        </w:rPr>
-        <w:t xml:space="preserve"> </w:t>
-      </w:r>
-      <w:r>
-        <w:rPr>
-          <w:rFonts w:ascii="Times New Roman" w:hAnsi="Times New Roman" w:cs="Times New Roman"/>
-          <w:sz w:val="24"/>
-          <w:szCs w:val="24"/>
-        </w:rPr>
-        <w:t>A</w:t>
+        <w:t>El algoritmo A* tiene en cuenta tanto la distancia real desde la fuente a un nodo, y la distancia estimada desde el nodo hasta la meta.  A diferencia del algoritmo de Dijkstra, que funciona para pesos positivos, incluido el cero, A</w:t>
       </w:r>
       <w:r>
         <w:rPr>
@@ -1527,15 +1387,7 @@
           <w:sz w:val="24"/>
           <w:szCs w:val="24"/>
         </w:rPr>
-        <w:t xml:space="preserve"> solo funciona con pesos estrictamente positivos. Fue descrito por primera vez en 1968 por Peter Hart,</w:t>
-      </w:r>
-      <w:r>
-        <w:rPr>
-          <w:rFonts w:ascii="Times New Roman" w:hAnsi="Times New Roman" w:cs="Times New Roman"/>
-          <w:sz w:val="24"/>
-          <w:szCs w:val="24"/>
-        </w:rPr>
-        <w:t xml:space="preserve"> </w:t>
+        <w:t xml:space="preserve"> solo funciona con pesos estrictamente positivos. Fue descrito por primera vez en 1968 por Peter Hart, </w:t>
       </w:r>
       <w:proofErr w:type="spellStart"/>
       <w:r>
@@ -1591,6 +1443,7 @@
           <w:id w:val="-2034719729"/>
           <w:citation/>
         </w:sdtPr>
+        <w:sdtEndPr/>
         <w:sdtContent>
           <w:r>
             <w:rPr>
@@ -1701,6 +1554,7 @@
           <w:id w:val="-1640792568"/>
           <w:citation/>
         </w:sdtPr>
+        <w:sdtEndPr/>
         <w:sdtContent>
           <w:r>
             <w:rPr>
@@ -1950,6 +1804,7 @@
           <w:id w:val="-1242406140"/>
           <w:citation/>
         </w:sdtPr>
+        <w:sdtEndPr/>
         <w:sdtContent>
           <w:r>
             <w:rPr>
@@ -2333,7 +2188,6 @@
         <w:t xml:space="preserve">La formulación del MST también ha sido aplicada para hallar soluciones en diversas áreas (diseño de redes de transporte, diseño de redes de telecomunicaciones – TV por cable, sistemas distribuidos, interpretación de datos climatológicos, visión artificial – análisis de imágenes – extracción de rasgos de parentesco, análisis de </w:t>
       </w:r>
       <w:proofErr w:type="spellStart"/>
-      <w:proofErr w:type="gramStart"/>
       <w:r>
         <w:rPr>
           <w:rFonts w:ascii="Times New Roman" w:hAnsi="Times New Roman" w:cs="Times New Roman"/>
@@ -2343,7 +2197,6 @@
         <w:t>clusters</w:t>
       </w:r>
       <w:proofErr w:type="spellEnd"/>
-      <w:proofErr w:type="gramEnd"/>
       <w:r>
         <w:rPr>
           <w:rFonts w:ascii="Times New Roman" w:hAnsi="Times New Roman" w:cs="Times New Roman"/>
@@ -2390,6 +2243,7 @@
           <w:id w:val="-881481212"/>
           <w:citation/>
         </w:sdtPr>
+        <w:sdtEndPr/>
         <w:sdtContent>
           <w:r>
             <w:rPr>
@@ -2543,6 +2397,7 @@
           <w:id w:val="-156844893"/>
           <w:citation/>
         </w:sdtPr>
+        <w:sdtEndPr/>
         <w:sdtContent>
           <w:r>
             <w:rPr>
@@ -2963,23 +2818,7 @@
           <w:sz w:val="24"/>
           <w:szCs w:val="24"/>
         </w:rPr>
-        <w:t xml:space="preserve">Como ya existen algoritmos de recomendación de podcast y de libros no resolvería ninguna necesidad antropológica de la sociedad. Por otro lado, se pensó que hacer uno de los emprendimientos, pasatiempos o artistas emergentes, pero surgió el problema de como generar una base de datos para ello y </w:t>
-      </w:r>
-      <w:r>
-        <w:rPr>
-          <w:rFonts w:ascii="Times New Roman" w:hAnsi="Times New Roman" w:cs="Times New Roman"/>
-          <w:sz w:val="24"/>
-          <w:szCs w:val="24"/>
-        </w:rPr>
-        <w:t>cuál</w:t>
-      </w:r>
-      <w:r>
-        <w:rPr>
-          <w:rFonts w:ascii="Times New Roman" w:hAnsi="Times New Roman" w:cs="Times New Roman"/>
-          <w:sz w:val="24"/>
-          <w:szCs w:val="24"/>
-        </w:rPr>
-        <w:t xml:space="preserve"> iba a ser el criterio para la recomendación. Por último, se tomó la decisión entre free </w:t>
+        <w:t xml:space="preserve">Como ya existen algoritmos de recomendación de podcast y de libros no resolvería ninguna necesidad antropológica de la sociedad. Por otro lado, se pensó que hacer uno de los emprendimientos, pasatiempos o artistas emergentes, pero surgió el problema de como generar una base de datos para ello y cuál iba a ser el criterio para la recomendación. Por último, se tomó la decisión entre free </w:t>
       </w:r>
       <w:proofErr w:type="spellStart"/>
       <w:r>
@@ -3098,6 +2937,116 @@
           <w:szCs w:val="24"/>
         </w:rPr>
       </w:pPr>
+      <w:r>
+        <w:rPr>
+          <w:rFonts w:ascii="Times New Roman" w:hAnsi="Times New Roman" w:cs="Times New Roman"/>
+          <w:sz w:val="24"/>
+          <w:szCs w:val="24"/>
+        </w:rPr>
+        <w:t xml:space="preserve">El prototipo de baja fidelidad se realizó </w:t>
+      </w:r>
+      <w:r>
+        <w:rPr>
+          <w:rFonts w:ascii="Times New Roman" w:hAnsi="Times New Roman" w:cs="Times New Roman"/>
+          <w:sz w:val="24"/>
+          <w:szCs w:val="24"/>
+        </w:rPr>
+        <w:t xml:space="preserve">en </w:t>
+      </w:r>
+      <w:proofErr w:type="spellStart"/>
+      <w:r>
+        <w:rPr>
+          <w:rFonts w:ascii="Times New Roman" w:hAnsi="Times New Roman" w:cs="Times New Roman"/>
+          <w:sz w:val="24"/>
+          <w:szCs w:val="24"/>
+        </w:rPr>
+        <w:t>canva</w:t>
+      </w:r>
+      <w:proofErr w:type="spellEnd"/>
+      <w:r>
+        <w:rPr>
+          <w:rFonts w:ascii="Times New Roman" w:hAnsi="Times New Roman" w:cs="Times New Roman"/>
+          <w:sz w:val="24"/>
+          <w:szCs w:val="24"/>
+        </w:rPr>
+        <w:t xml:space="preserve"> y se pensó como una página web que recomienda libros, podcast y anime. Sin </w:t>
+      </w:r>
+      <w:r>
+        <w:rPr>
+          <w:rFonts w:ascii="Times New Roman" w:hAnsi="Times New Roman" w:cs="Times New Roman"/>
+          <w:sz w:val="24"/>
+          <w:szCs w:val="24"/>
+        </w:rPr>
+        <w:t>embargo,</w:t>
+      </w:r>
+      <w:r>
+        <w:rPr>
+          <w:rFonts w:ascii="Times New Roman" w:hAnsi="Times New Roman" w:cs="Times New Roman"/>
+          <w:sz w:val="24"/>
+          <w:szCs w:val="24"/>
+        </w:rPr>
+        <w:t xml:space="preserve"> como se programará en Python se deberá utilizar una librería GUI como </w:t>
+      </w:r>
+      <w:proofErr w:type="spellStart"/>
+      <w:r>
+        <w:rPr>
+          <w:rFonts w:ascii="Times New Roman" w:hAnsi="Times New Roman" w:cs="Times New Roman"/>
+          <w:sz w:val="24"/>
+          <w:szCs w:val="24"/>
+        </w:rPr>
+        <w:t>Tkinter</w:t>
+      </w:r>
+      <w:proofErr w:type="spellEnd"/>
+      <w:r>
+        <w:rPr>
+          <w:rFonts w:ascii="Times New Roman" w:hAnsi="Times New Roman" w:cs="Times New Roman"/>
+          <w:sz w:val="24"/>
+          <w:szCs w:val="24"/>
+        </w:rPr>
+        <w:t xml:space="preserve"> para que se vea lo mas fiel posible al prototipo. </w:t>
+      </w:r>
+      <w:r>
+        <w:rPr>
+          <w:rFonts w:ascii="Times New Roman" w:hAnsi="Times New Roman" w:cs="Times New Roman"/>
+          <w:sz w:val="24"/>
+          <w:szCs w:val="24"/>
+        </w:rPr>
+        <w:t xml:space="preserve">Evidentemente no se verá como una pagina web si no más como una aplicación Windows. El prototipo se encuentra </w:t>
+      </w:r>
+      <w:r>
+        <w:rPr>
+          <w:rFonts w:ascii="Times New Roman" w:hAnsi="Times New Roman" w:cs="Times New Roman"/>
+          <w:sz w:val="24"/>
+          <w:szCs w:val="24"/>
+        </w:rPr>
+        <w:t xml:space="preserve">en la carpeta del proyecto y se realizaron por tiempo solo dos iteraciones de este pensamos hacer una entrevista ya con el interfaz en </w:t>
+      </w:r>
+      <w:proofErr w:type="spellStart"/>
+      <w:r>
+        <w:rPr>
+          <w:rFonts w:ascii="Times New Roman" w:hAnsi="Times New Roman" w:cs="Times New Roman"/>
+          <w:sz w:val="24"/>
+          <w:szCs w:val="24"/>
+        </w:rPr>
+        <w:t>Tkinter</w:t>
+      </w:r>
+      <w:proofErr w:type="spellEnd"/>
+      <w:r>
+        <w:rPr>
+          <w:rFonts w:ascii="Times New Roman" w:hAnsi="Times New Roman" w:cs="Times New Roman"/>
+          <w:sz w:val="24"/>
+          <w:szCs w:val="24"/>
+        </w:rPr>
+        <w:t xml:space="preserve"> diseñado para ver si cumple con lo que nuestros </w:t>
+      </w:r>
+      <w:r>
+        <w:rPr>
+          <w:rFonts w:ascii="Times New Roman" w:hAnsi="Times New Roman" w:cs="Times New Roman"/>
+          <w:sz w:val="24"/>
+          <w:szCs w:val="24"/>
+        </w:rPr>
+        <w:t xml:space="preserve">usuarios desean. </w:t>
+      </w:r>
     </w:p>
     <w:p>
       <w:pPr>
@@ -3111,18 +3060,27 @@
           <w:sz w:val="24"/>
           <w:szCs w:val="24"/>
           <w:u w:val="single"/>
-          <w:lang w:val="en-US"/>
-        </w:rPr>
-      </w:pPr>
-      <w:r>
-        <w:rPr>
-          <w:rFonts w:ascii="Times New Roman" w:hAnsi="Times New Roman" w:cs="Times New Roman"/>
-          <w:sz w:val="24"/>
-          <w:szCs w:val="24"/>
-          <w:u w:val="single"/>
-          <w:lang w:val="en-US"/>
-        </w:rPr>
-        <w:t xml:space="preserve">Testing </w:t>
+        </w:rPr>
+      </w:pPr>
+      <w:proofErr w:type="spellStart"/>
+      <w:r>
+        <w:rPr>
+          <w:rFonts w:ascii="Times New Roman" w:hAnsi="Times New Roman" w:cs="Times New Roman"/>
+          <w:sz w:val="24"/>
+          <w:szCs w:val="24"/>
+          <w:u w:val="single"/>
+        </w:rPr>
+        <w:t>Testing</w:t>
+      </w:r>
+      <w:proofErr w:type="spellEnd"/>
+      <w:r>
+        <w:rPr>
+          <w:rFonts w:ascii="Times New Roman" w:hAnsi="Times New Roman" w:cs="Times New Roman"/>
+          <w:sz w:val="24"/>
+          <w:szCs w:val="24"/>
+          <w:u w:val="single"/>
+        </w:rPr>
+        <w:t xml:space="preserve"> </w:t>
       </w:r>
     </w:p>
     <w:p>
@@ -3136,16 +3094,145 @@
           <w:rFonts w:ascii="Times New Roman" w:hAnsi="Times New Roman" w:cs="Times New Roman"/>
           <w:sz w:val="24"/>
           <w:szCs w:val="24"/>
-          <w:lang w:val="en-US"/>
+        </w:rPr>
+      </w:pPr>
+      <w:r>
+        <w:rPr>
+          <w:rFonts w:ascii="Times New Roman" w:hAnsi="Times New Roman" w:cs="Times New Roman"/>
+          <w:sz w:val="24"/>
+          <w:szCs w:val="24"/>
+        </w:rPr>
+        <w:t xml:space="preserve">Se realizo una entrevista del primer prototipo de baja fidelidad y a partir de este se </w:t>
+      </w:r>
+      <w:r>
+        <w:rPr>
+          <w:rFonts w:ascii="Times New Roman" w:hAnsi="Times New Roman" w:cs="Times New Roman"/>
+          <w:sz w:val="24"/>
+          <w:szCs w:val="24"/>
+        </w:rPr>
+        <w:t xml:space="preserve">hicieron modificaciones al original. </w:t>
+      </w:r>
+    </w:p>
+    <w:p>
+      <w:pPr>
+        <w:tabs>
+          <w:tab w:val="left" w:pos="1845"/>
+        </w:tabs>
+        <w:ind w:left="360"/>
+        <w:jc w:val="both"/>
+        <w:rPr>
+          <w:rFonts w:ascii="Times New Roman" w:hAnsi="Times New Roman" w:cs="Times New Roman"/>
+          <w:sz w:val="24"/>
+          <w:szCs w:val="24"/>
+        </w:rPr>
+      </w:pPr>
+      <w:r>
+        <w:rPr>
+          <w:rFonts w:ascii="Times New Roman" w:hAnsi="Times New Roman" w:cs="Times New Roman"/>
+          <w:sz w:val="24"/>
+          <w:szCs w:val="24"/>
+        </w:rPr>
+        <w:t xml:space="preserve">Resumen de Entrevista: </w:t>
+      </w:r>
+    </w:p>
+    <w:p>
+      <w:pPr>
+        <w:tabs>
+          <w:tab w:val="left" w:pos="1845"/>
+        </w:tabs>
+        <w:ind w:left="360"/>
+        <w:jc w:val="both"/>
+        <w:rPr>
+          <w:rFonts w:ascii="Times New Roman" w:hAnsi="Times New Roman" w:cs="Times New Roman"/>
+          <w:sz w:val="24"/>
+          <w:szCs w:val="24"/>
+        </w:rPr>
+      </w:pPr>
+      <w:r>
+        <w:rPr>
+          <w:rFonts w:ascii="Times New Roman" w:hAnsi="Times New Roman" w:cs="Times New Roman"/>
+          <w:sz w:val="24"/>
+          <w:szCs w:val="24"/>
+        </w:rPr>
+        <w:t xml:space="preserve">Al usuario le gustó la página principal, pero critico la pagina que describe el proyecto ya que las imágenes no </w:t>
+      </w:r>
+      <w:r>
+        <w:rPr>
+          <w:rFonts w:ascii="Times New Roman" w:hAnsi="Times New Roman" w:cs="Times New Roman"/>
+          <w:sz w:val="24"/>
+          <w:szCs w:val="24"/>
+        </w:rPr>
+        <w:t>eran coherentes con lo que se busca recomendar en el sistema. Luego mencionó que la letra de la pagina era muy pequeña en la parte de las preguntas para conocer al usuario</w:t>
+      </w:r>
+      <w:r>
+        <w:rPr>
+          <w:rFonts w:ascii="Times New Roman" w:hAnsi="Times New Roman" w:cs="Times New Roman"/>
+          <w:sz w:val="24"/>
+          <w:szCs w:val="24"/>
+        </w:rPr>
+        <w:t>. Finalmente le gustó la interfaz de las recomendaciones</w:t>
+      </w:r>
+      <w:r>
+        <w:rPr>
+          <w:rFonts w:ascii="Times New Roman" w:hAnsi="Times New Roman" w:cs="Times New Roman"/>
+          <w:sz w:val="24"/>
+          <w:szCs w:val="24"/>
+        </w:rPr>
+        <w:t xml:space="preserve">. </w:t>
+      </w:r>
+    </w:p>
+    <w:p>
+      <w:pPr>
+        <w:tabs>
+          <w:tab w:val="left" w:pos="1845"/>
+        </w:tabs>
+        <w:ind w:left="360"/>
+        <w:jc w:val="both"/>
+        <w:rPr>
+          <w:rFonts w:ascii="Times New Roman" w:hAnsi="Times New Roman" w:cs="Times New Roman"/>
+          <w:sz w:val="24"/>
+          <w:szCs w:val="24"/>
+        </w:rPr>
+      </w:pPr>
+      <w:r>
+        <w:rPr>
+          <w:rFonts w:ascii="Times New Roman" w:hAnsi="Times New Roman" w:cs="Times New Roman"/>
+          <w:sz w:val="24"/>
+          <w:szCs w:val="24"/>
+        </w:rPr>
+        <w:t xml:space="preserve">Aun que realizamos estos cambios nuestro prototipo no enseña la parte de iniciar sesión para tener datos importantes de las personas, tampoco muestra </w:t>
+      </w:r>
+      <w:r>
+        <w:rPr>
+          <w:rFonts w:ascii="Times New Roman" w:hAnsi="Times New Roman" w:cs="Times New Roman"/>
+          <w:sz w:val="24"/>
+          <w:szCs w:val="24"/>
+        </w:rPr>
+        <w:t xml:space="preserve">una forma muy linear de como vamos a mostrar la información contenida en la base de datos para explicar al usuario como funciona el algoritmo de recomendación. </w:t>
+      </w:r>
+    </w:p>
+    <w:p>
+      <w:pPr>
+        <w:tabs>
+          <w:tab w:val="left" w:pos="1845"/>
+        </w:tabs>
+        <w:ind w:left="360"/>
+        <w:jc w:val="both"/>
+        <w:rPr>
+          <w:rFonts w:ascii="Times New Roman" w:hAnsi="Times New Roman" w:cs="Times New Roman"/>
+          <w:sz w:val="24"/>
+          <w:szCs w:val="24"/>
         </w:rPr>
       </w:pPr>
     </w:p>
     <w:sdt>
       <w:sdtPr>
         <w:rPr>
-          <w:rFonts w:ascii="Times New Roman" w:hAnsi="Times New Roman" w:cs="Times New Roman"/>
-          <w:sz w:val="24"/>
-          <w:szCs w:val="24"/>
+          <w:rFonts w:ascii="Times New Roman" w:eastAsiaTheme="minorHAnsi" w:hAnsi="Times New Roman" w:cs="Times New Roman"/>
+          <w:color w:val="auto"/>
+          <w:sz w:val="24"/>
+          <w:szCs w:val="24"/>
+          <w:lang w:val="es-GT"/>
         </w:rPr>
         <w:id w:val="-1927884736"/>
         <w:docPartObj>
@@ -3153,13 +3240,7 @@
           <w:docPartUnique/>
         </w:docPartObj>
       </w:sdtPr>
-      <w:sdtEndPr>
-        <w:rPr>
-          <w:rFonts w:eastAsiaTheme="minorHAnsi"/>
-          <w:color w:val="auto"/>
-          <w:lang w:val="es-GT"/>
-        </w:rPr>
-      </w:sdtEndPr>
+      <w:sdtEndPr/>
       <w:sdtContent>
         <w:p>
           <w:pPr>
@@ -3191,6 +3272,7 @@
             <w:id w:val="111145805"/>
             <w:bibliography/>
           </w:sdtPr>
+          <w:sdtEndPr/>
           <w:sdtContent>
             <w:p>
               <w:pPr>
@@ -3201,6 +3283,7 @@
                   <w:noProof/>
                   <w:sz w:val="24"/>
                   <w:szCs w:val="24"/>
+                  <w:lang w:val="en-US"/>
                 </w:rPr>
               </w:pPr>
               <w:r>
@@ -3234,7 +3317,17 @@
                   <w:sz w:val="24"/>
                   <w:szCs w:val="24"/>
                 </w:rPr>
-                <w:t xml:space="preserve">Dataconomy grupo editor. (2020). </w:t>
+                <w:t xml:space="preserve">Dataconomy grupo editor. </w:t>
+              </w:r>
+              <w:r>
+                <w:rPr>
+                  <w:rFonts w:ascii="Times New Roman" w:hAnsi="Times New Roman" w:cs="Times New Roman"/>
+                  <w:noProof/>
+                  <w:sz w:val="24"/>
+                  <w:szCs w:val="24"/>
+                  <w:lang w:val="en-US"/>
+                </w:rPr>
+                <w:t xml:space="preserve">(2020). </w:t>
               </w:r>
               <w:r>
                 <w:rPr>
@@ -3244,6 +3337,7 @@
                   <w:noProof/>
                   <w:sz w:val="24"/>
                   <w:szCs w:val="24"/>
+                  <w:lang w:val="en-US"/>
                 </w:rPr>
                 <w:t>AN INTRODUCTION TO RECOMMENDATION ENGINES</w:t>
               </w:r>
@@ -3253,6 +3347,7 @@
                   <w:noProof/>
                   <w:sz w:val="24"/>
                   <w:szCs w:val="24"/>
+                  <w:lang w:val="en-US"/>
                 </w:rPr>
                 <w:t>. Retrieved from Dataconomy: https://dataconomy.com/2015/03/an-introduction-to-recommendation-engines/</w:t>
               </w:r>
@@ -3266,6 +3361,7 @@
                   <w:noProof/>
                   <w:sz w:val="24"/>
                   <w:szCs w:val="24"/>
+                  <w:lang w:val="en-US"/>
                 </w:rPr>
               </w:pPr>
               <w:r>
@@ -3295,7 +3391,17 @@
                   <w:sz w:val="24"/>
                   <w:szCs w:val="24"/>
                 </w:rPr>
-                <w:t>. Retrieved from Ecured: https://www.ecured.cu/Algoritmo_de_Dijkstra</w:t>
+                <w:t xml:space="preserve">. </w:t>
+              </w:r>
+              <w:r>
+                <w:rPr>
+                  <w:rFonts w:ascii="Times New Roman" w:hAnsi="Times New Roman" w:cs="Times New Roman"/>
+                  <w:noProof/>
+                  <w:sz w:val="24"/>
+                  <w:szCs w:val="24"/>
+                  <w:lang w:val="en-US"/>
+                </w:rPr>
+                <w:t>Retrieved from Ecured: https://www.ecured.cu/Algoritmo_de_Dijkstra</w:t>
               </w:r>
             </w:p>
             <w:p>
@@ -3307,6 +3413,7 @@
                   <w:noProof/>
                   <w:sz w:val="24"/>
                   <w:szCs w:val="24"/>
+                  <w:lang w:val="en-US"/>
                 </w:rPr>
               </w:pPr>
               <w:r>
@@ -3316,6 +3423,7 @@
                   <w:sz w:val="24"/>
                   <w:szCs w:val="24"/>
                 </w:rPr>
+                <w:lastRenderedPageBreak/>
                 <w:t xml:space="preserve">grupo editor Estructura Site. (2020). </w:t>
               </w:r>
               <w:r>
@@ -3336,7 +3444,17 @@
                   <w:sz w:val="24"/>
                   <w:szCs w:val="24"/>
                 </w:rPr>
-                <w:t>. Retrieved from Estructura Site: https://estructurasite.wordpress.com/algortimo-de-floyd-warshall/</w:t>
+                <w:t xml:space="preserve">. </w:t>
+              </w:r>
+              <w:r>
+                <w:rPr>
+                  <w:rFonts w:ascii="Times New Roman" w:hAnsi="Times New Roman" w:cs="Times New Roman"/>
+                  <w:noProof/>
+                  <w:sz w:val="24"/>
+                  <w:szCs w:val="24"/>
+                  <w:lang w:val="en-US"/>
+                </w:rPr>
+                <w:t>Retrieved from Estructura Site: https://estructurasite.wordpress.com/algortimo-de-floyd-warshall/</w:t>
               </w:r>
             </w:p>
             <w:p>
@@ -3348,6 +3466,7 @@
                   <w:noProof/>
                   <w:sz w:val="24"/>
                   <w:szCs w:val="24"/>
+                  <w:lang w:val="en-US"/>
                 </w:rPr>
               </w:pPr>
               <w:r>
@@ -3358,6 +3477,7 @@
                   <w:noProof/>
                   <w:sz w:val="24"/>
                   <w:szCs w:val="24"/>
+                  <w:lang w:val="en-US"/>
                 </w:rPr>
                 <w:t>Introduction to A*</w:t>
               </w:r>
@@ -3367,6 +3487,7 @@
                   <w:noProof/>
                   <w:sz w:val="24"/>
                   <w:szCs w:val="24"/>
+                  <w:lang w:val="en-US"/>
                 </w:rPr>
                 <w:t>. (2020). Retrieved from Standford: http://theory.stanford.edu/~amitp/GameProgramming/AStarComparison.html#:~:text=A*%20is%20the%20most%20popular,a%20heuristic%20to%20guide%20itself.</w:t>
               </w:r>
@@ -3380,6 +3501,7 @@
                   <w:noProof/>
                   <w:sz w:val="24"/>
                   <w:szCs w:val="24"/>
+                  <w:lang w:val="en-US"/>
                 </w:rPr>
               </w:pPr>
               <w:r>
@@ -3388,6 +3510,7 @@
                   <w:noProof/>
                   <w:sz w:val="24"/>
                   <w:szCs w:val="24"/>
+                  <w:lang w:val="en-US"/>
                 </w:rPr>
                 <w:t xml:space="preserve">Monzonis, D. (2019, enero 15). </w:t>
               </w:r>
@@ -3399,6 +3522,7 @@
                   <w:noProof/>
                   <w:sz w:val="24"/>
                   <w:szCs w:val="24"/>
+                  <w:lang w:val="en-US"/>
                 </w:rPr>
                 <w:t>PATHFINDING ALGORITHMS</w:t>
               </w:r>
@@ -3408,6 +3532,7 @@
                   <w:noProof/>
                   <w:sz w:val="24"/>
                   <w:szCs w:val="24"/>
+                  <w:lang w:val="en-US"/>
                 </w:rPr>
                 <w:t>. Retrieved from Universitat de Barcelona: http://diposit.ub.edu/dspace/bitstream/2445/140466/1/memoria.pdf</w:t>
               </w:r>
@@ -3421,6 +3546,7 @@
                   <w:noProof/>
                   <w:sz w:val="24"/>
                   <w:szCs w:val="24"/>
+                  <w:lang w:val="en-US"/>
                 </w:rPr>
               </w:pPr>
               <w:r>
@@ -3429,6 +3555,7 @@
                   <w:noProof/>
                   <w:sz w:val="24"/>
                   <w:szCs w:val="24"/>
+                  <w:lang w:val="en-US"/>
                 </w:rPr>
                 <w:t xml:space="preserve">Rachit, B. (2021, febrero 1). </w:t>
               </w:r>
@@ -3440,6 +3567,7 @@
                   <w:noProof/>
                   <w:sz w:val="24"/>
                   <w:szCs w:val="24"/>
+                  <w:lang w:val="en-US"/>
                 </w:rPr>
                 <w:t>A* Search Algorithm</w:t>
               </w:r>
@@ -3449,6 +3577,7 @@
                   <w:noProof/>
                   <w:sz w:val="24"/>
                   <w:szCs w:val="24"/>
+                  <w:lang w:val="en-US"/>
                 </w:rPr>
                 <w:t>. Retrieved from Geeks for Geeks: https://www.geeksforgeeks.org/a-search-algorithm/</w:t>
               </w:r>

</xml_diff>